<commit_message>
updated screenshots in final report
</commit_message>
<xml_diff>
--- a/branch1/Project Final Report.docx
+++ b/branch1/Project Final Report.docx
@@ -63,8 +63,19 @@
           <w:sz w:val="24"/>
           <w:szCs w:val="24"/>
         </w:rPr>
-        <w:t xml:space="preserve"> Parag Siddamsettiwar, Abhishek Upadhayay</w:t>
-      </w:r>
+        <w:t xml:space="preserve"> Parag Siddamsettiwar, Abhishek </w:t>
+      </w:r>
+      <w:proofErr w:type="spellStart"/>
+      <w:r>
+        <w:rPr>
+          <w:rFonts w:ascii="Segoe UI" w:eastAsia="Times New Roman" w:hAnsi="Segoe UI" w:cs="Segoe UI"/>
+          <w:color w:val="24292E"/>
+          <w:sz w:val="24"/>
+          <w:szCs w:val="24"/>
+        </w:rPr>
+        <w:t>Upadhayay</w:t>
+      </w:r>
+      <w:proofErr w:type="spellEnd"/>
     </w:p>
     <w:p>
       <w:pPr>
@@ -181,7 +192,15 @@
         <w:t xml:space="preserve"> 2037. [1] </w:t>
       </w:r>
       <w:r>
-        <w:t>This trend will continue to grow until new faster mode of transportation is invented and implemented which will require at least another lifetime.</w:t>
+        <w:t xml:space="preserve">This trend will continue to grow until new faster mode of transportation </w:t>
+      </w:r>
+      <w:proofErr w:type="gramStart"/>
+      <w:r>
+        <w:t>is invented</w:t>
+      </w:r>
+      <w:proofErr w:type="gramEnd"/>
+      <w:r>
+        <w:t xml:space="preserve"> and implemented which will require at least another lifetime.</w:t>
       </w:r>
     </w:p>
     <w:p>
@@ -197,7 +216,15 @@
         <w:t>factor,</w:t>
       </w:r>
       <w:r>
-        <w:t xml:space="preserve"> that is becoming more and more important for choosing airlines or nearby airport</w:t>
+        <w:t xml:space="preserve"> that is becoming more and more important for choosing airlines or </w:t>
+      </w:r>
+      <w:proofErr w:type="gramStart"/>
+      <w:r>
+        <w:t>nearby</w:t>
+      </w:r>
+      <w:proofErr w:type="gramEnd"/>
+      <w:r>
+        <w:t xml:space="preserve"> airport</w:t>
       </w:r>
       <w:r>
         <w:t>s</w:t>
@@ -221,13 +248,7 @@
         <w:t xml:space="preserve"> </w:t>
       </w:r>
       <w:r>
-        <w:t xml:space="preserve">In 2010, passengers lost as much as $16.7 billion due to schedule buffer, delayed flights, flight cancellations and missed connections. [2] According to a </w:t>
-      </w:r>
-      <w:r>
-        <w:t>research,</w:t>
-      </w:r>
-      <w:r>
-        <w:t xml:space="preserve"> an average Briton wastes 16 days of their holiday time waiting for their flight to take off. [3]</w:t>
+        <w:t>In 2010, passengers lost as much as $16.7 billion due to schedule buffer, delayed flights, flight cancellations and missed connections. [2] According to a research, an average Briton wastes 16 days of their holiday time waiting for their flight to take off. [3]</w:t>
       </w:r>
       <w:r>
         <w:tab/>
@@ -238,7 +259,15 @@
     </w:p>
     <w:p>
       <w:r>
-        <w:t>Remember the time when your flight was delayed or cancelled?</w:t>
+        <w:t xml:space="preserve">Remember the time when your flight </w:t>
+      </w:r>
+      <w:proofErr w:type="gramStart"/>
+      <w:r>
+        <w:t>was delayed or cancelled</w:t>
+      </w:r>
+      <w:proofErr w:type="gramEnd"/>
+      <w:r>
+        <w:t>?</w:t>
       </w:r>
       <w:r>
         <w:t xml:space="preserve"> The hassle to adjust the entire trip or adjust the bookings takes costly toll on everyone including passengers, airlines and businesses.</w:t>
@@ -253,6 +282,7 @@
           <w:id w:val="-1211192277"/>
           <w:citation/>
         </w:sdtPr>
+        <w:sdtEndPr/>
         <w:sdtContent>
           <w:r>
             <w:fldChar w:fldCharType="begin"/>
@@ -279,6 +309,7 @@
           <w:id w:val="856315697"/>
           <w:citation/>
         </w:sdtPr>
+        <w:sdtEndPr/>
         <w:sdtContent>
           <w:r>
             <w:fldChar w:fldCharType="begin"/>
@@ -298,13 +329,22 @@
         </w:sdtContent>
       </w:sdt>
       <w:r>
-        <w:t xml:space="preserve"> of delays for any particular airline at any particular airport for specific historical dates. However, none of these data visualization provides any comparison or recommend one airline/airport over the other in a single visualization or single page. e.g. Most travel websites will show you the best deal by price or journey time </w:t>
+        <w:t xml:space="preserve"> of delays for any particular airline at any particular airport for specific historical dates. However, none of these data visualization provides any comparison or recommend one airline/airport over the other in a single visualization or single page. </w:t>
+      </w:r>
+      <w:proofErr w:type="gramStart"/>
+      <w:r>
+        <w:t>e.g</w:t>
+      </w:r>
+      <w:proofErr w:type="gramEnd"/>
+      <w:r>
+        <w:t xml:space="preserve">. Most travel websites will show you the best deal by price or journey time </w:t>
       </w:r>
       <w:sdt>
         <w:sdtPr>
           <w:id w:val="-543281580"/>
           <w:citation/>
         </w:sdtPr>
+        <w:sdtEndPr/>
         <w:sdtContent>
           <w:r>
             <w:fldChar w:fldCharType="begin"/>
@@ -368,7 +408,15 @@
         <w:t>disco</w:t>
       </w:r>
       <w:r>
-        <w:t>ver the hassle they will end up having to deal with later. The only option available is to check for customer reviews and make a decision based on that but that is definitely not a good source of data to decide something this important.</w:t>
+        <w:t xml:space="preserve">ver the hassle they will end up having to deal with later. The only option available </w:t>
+      </w:r>
+      <w:proofErr w:type="gramStart"/>
+      <w:r>
+        <w:t>is to check for customer reviews and make a decision based</w:t>
+      </w:r>
+      <w:proofErr w:type="gramEnd"/>
+      <w:r>
+        <w:t xml:space="preserve"> on that but that is definitely not a good source of data to decide something this important.</w:t>
       </w:r>
     </w:p>
     <w:p/>
@@ -634,15 +682,28 @@
     </w:p>
     <w:p>
       <w:r>
-        <w:t xml:space="preserve">These government agencies also regularly publish data via their open data Data.gov </w:t>
-      </w:r>
-      <w:r>
-        <w:t>platform</w:t>
-      </w:r>
-    </w:p>
-    <w:p>
-      <w:r>
-        <w:t>We will be pulling on time performance dataset of all the flights of United States. Such airline dataset is generally associated to IATA_CODE which is nothing but a unique code given to every airline and airport. It is used to across databases for easy cross-reference.</w:t>
+        <w:t>These government agencies also regularly publish data via their open data Data.gov platform</w:t>
+      </w:r>
+    </w:p>
+    <w:p>
+      <w:r>
+        <w:t>We will be pulling on time performance dataset of all the flights of United States. Such airline dataset is generally associated to IATA_</w:t>
+      </w:r>
+      <w:proofErr w:type="gramStart"/>
+      <w:r>
+        <w:t>CODE which</w:t>
+      </w:r>
+      <w:proofErr w:type="gramEnd"/>
+      <w:r>
+        <w:t xml:space="preserve"> is nothing but a unique code given to every airline and airport. It </w:t>
+      </w:r>
+      <w:proofErr w:type="gramStart"/>
+      <w:r>
+        <w:t>is used</w:t>
+      </w:r>
+      <w:proofErr w:type="gramEnd"/>
+      <w:r>
+        <w:t xml:space="preserve"> to across databases for easy cross-reference.</w:t>
       </w:r>
     </w:p>
     <w:p>
@@ -656,13 +717,7 @@
         <w:t>basic</w:t>
       </w:r>
       <w:r>
-        <w:t xml:space="preserve"> </w:t>
-      </w:r>
-      <w:r>
-        <w:t>datasets</w:t>
-      </w:r>
-      <w:r>
-        <w:t>:</w:t>
+        <w:t xml:space="preserve"> datasets:</w:t>
       </w:r>
     </w:p>
     <w:p>
@@ -673,7 +728,15 @@
         <w:t>Airlines:</w:t>
       </w:r>
       <w:r>
-        <w:t xml:space="preserve"> This is needed to map IATA_CODE with actual airline names</w:t>
+        <w:t xml:space="preserve"> This </w:t>
+      </w:r>
+      <w:proofErr w:type="gramStart"/>
+      <w:r>
+        <w:t>is needed</w:t>
+      </w:r>
+      <w:proofErr w:type="gramEnd"/>
+      <w:r>
+        <w:t xml:space="preserve"> to map IATA_CODE with actual airline names</w:t>
       </w:r>
     </w:p>
     <w:p>
@@ -730,7 +793,15 @@
     <w:p/>
     <w:p>
       <w:r>
-        <w:t>Airports: This is needed to map IATA_CODE to actual names of airports.</w:t>
+        <w:t xml:space="preserve">Airports: This </w:t>
+      </w:r>
+      <w:proofErr w:type="gramStart"/>
+      <w:r>
+        <w:t>is needed</w:t>
+      </w:r>
+      <w:proofErr w:type="gramEnd"/>
+      <w:r>
+        <w:t xml:space="preserve"> to map IATA_CODE to actual names of airports.</w:t>
       </w:r>
     </w:p>
     <w:p>
@@ -777,7 +848,15 @@
     </w:p>
     <w:p>
       <w:r>
-        <w:t xml:space="preserve">On-time performance dataset of USA domestic flights. This dataset is regularly updated and published which can be downloaded from following URL: </w:t>
+        <w:t xml:space="preserve">On-time performance dataset of USA domestic flights. This dataset </w:t>
+      </w:r>
+      <w:proofErr w:type="gramStart"/>
+      <w:r>
+        <w:t>is regularly updated</w:t>
+      </w:r>
+      <w:proofErr w:type="gramEnd"/>
+      <w:r>
+        <w:t xml:space="preserve"> and published which can be downloaded from following URL: </w:t>
       </w:r>
       <w:hyperlink r:id="rId11" w:history="1">
         <w:r>
@@ -798,7 +877,15 @@
     </w:p>
     <w:p>
       <w:r>
-        <w:t>For showing high-level information, header is shown below to list all the dataset column names:</w:t>
+        <w:t xml:space="preserve">For showing high-level information, header </w:t>
+      </w:r>
+      <w:proofErr w:type="gramStart"/>
+      <w:r>
+        <w:t>is shown</w:t>
+      </w:r>
+      <w:proofErr w:type="gramEnd"/>
+      <w:r>
+        <w:t xml:space="preserve"> below to list all the dataset column names:</w:t>
       </w:r>
     </w:p>
     <w:p>
@@ -813,46 +900,34 @@
           <w:szCs w:val="21"/>
         </w:rPr>
       </w:pPr>
+      <w:proofErr w:type="gramStart"/>
       <w:r>
         <w:rPr>
           <w:color w:val="000000"/>
           <w:sz w:val="21"/>
           <w:szCs w:val="21"/>
         </w:rPr>
-        <w:t>Index(['YEAR', 'MONTH', 'DAY', 'DAY_OF_WEEK', 'AIRLINE_CODE', 'FLIGHT_NUMBER','TAIL_NUMBER', 'ORIGIN_AIRPORT', 'DESTINATION_AIRPORT','SCHEDULED_DEPARTURE', 'DEPARTURE_TIME', 'DEPARTURE_DELAY', 'TAXI_OUT','WHEELS_OFF', 'SCHEDULED_TIME', 'ELAPSED_TIME', 'AIR_TIME', 'DISTANCE','WHEELS_ON', 'TAXI_IN', 'SCHEDULED_ARRIVAL', 'ARRIVAL_TIME','ARRIVAL_DELAY', 'DIVERTED', 'CANCELLED', 'CANCELLATION_REASON',</w:t>
-      </w:r>
+        <w:t>Index(['YEAR', 'MONTH', 'DAY', 'DAY_OF_WEEK', 'AIRLINE_CODE', 'FLIGHT_NUMBER','TAIL_NUMBER', 'ORIGIN_AIRPORT', 'DESTINATION_AIRPORT','SCHEDULED_DEPARTURE', 'DEPARTURE_TIME', 'DEPARTURE_DELAY', 'TAXI_OUT','WHEELS_OFF', 'SCHEDULED_TIME', 'ELAPSED_TIME', 'AIR_TIME', 'DISTANCE','WHEELS_ON', 'TAXI_IN', 'SCHEDULED_ARRIVAL', 'ARRIVAL_TIME','ARRIVAL_DELAY', 'DIVERTED', 'CANCELLED', 'CANCELLATION_REASON',’AIR_SYSTEM_DELAY', 'SECURITY_DELAY', 'AIRLINE_DELAY','LATE_AIRCRAFT_DELAY', 'WEATHER_DELAY', 'DATE', 'IATA_CODE', 'AIRLINE','AIRPORT', 'CITY', 'STATE', 'COUNTRY', 'LATITUDE', 'LONGITUDE'],</w:t>
+      </w:r>
+      <w:proofErr w:type="spellStart"/>
       <w:r>
         <w:rPr>
           <w:color w:val="000000"/>
           <w:sz w:val="21"/>
           <w:szCs w:val="21"/>
         </w:rPr>
-        <w:t>’</w:t>
-      </w:r>
+        <w:t>dtype</w:t>
+      </w:r>
+      <w:proofErr w:type="spellEnd"/>
       <w:r>
         <w:rPr>
           <w:color w:val="000000"/>
           <w:sz w:val="21"/>
           <w:szCs w:val="21"/>
         </w:rPr>
-        <w:t>AIR_SYSTEM_DELAY', 'SECURITY_DELAY', 'AIRLINE_DELAY','LATE_AIRCRAFT_DELAY', 'WEATHER_DELAY', 'DATE', 'IATA_CODE', 'AIRLINE','AIRPORT', 'CITY', 'STATE', 'COUN</w:t>
-      </w:r>
-      <w:r>
-        <w:rPr>
-          <w:color w:val="000000"/>
-          <w:sz w:val="21"/>
-          <w:szCs w:val="21"/>
-        </w:rPr>
-        <w:t>TRY', 'LATITUDE', 'LONGITUDE'],</w:t>
-      </w:r>
-      <w:r>
-        <w:rPr>
-          <w:color w:val="000000"/>
-          <w:sz w:val="21"/>
-          <w:szCs w:val="21"/>
-        </w:rPr>
-        <w:t>dtype='object')</w:t>
-      </w:r>
+        <w:t>='object')</w:t>
+      </w:r>
+      <w:proofErr w:type="gramEnd"/>
     </w:p>
     <w:p>
       <w:pPr>
@@ -888,7 +963,23 @@
     </w:p>
     <w:p>
       <w:r>
-        <w:t>Additional details of these can be found on the transtats website which is as follows:</w:t>
+        <w:t xml:space="preserve">Additional details of these can be found on the </w:t>
+      </w:r>
+      <w:proofErr w:type="spellStart"/>
+      <w:r>
+        <w:t>transtats</w:t>
+      </w:r>
+      <w:proofErr w:type="spellEnd"/>
+      <w:r>
+        <w:t xml:space="preserve"> </w:t>
+      </w:r>
+      <w:proofErr w:type="gramStart"/>
+      <w:r>
+        <w:t>website which</w:t>
+      </w:r>
+      <w:proofErr w:type="gramEnd"/>
+      <w:r>
+        <w:t xml:space="preserve"> is as follows:</w:t>
       </w:r>
     </w:p>
     <w:p>
@@ -1429,10 +1520,10 @@
           <w:noProof/>
         </w:rPr>
         <w:drawing>
-          <wp:inline distT="0" distB="0" distL="0" distR="0" wp14:anchorId="1FF92499" wp14:editId="0C6D844A">
-            <wp:extent cx="5943600" cy="2183765"/>
-            <wp:effectExtent l="0" t="0" r="0" b="6985"/>
-            <wp:docPr id="16" name="Picture 16"/>
+          <wp:inline distT="0" distB="0" distL="0" distR="0" wp14:anchorId="403AFA9C" wp14:editId="63FB79CE">
+            <wp:extent cx="5943600" cy="2395855"/>
+            <wp:effectExtent l="0" t="0" r="0" b="4445"/>
+            <wp:docPr id="2" name="Picture 2"/>
             <wp:cNvGraphicFramePr>
               <a:graphicFrameLocks xmlns:a="http://schemas.openxmlformats.org/drawingml/2006/main" noChangeAspect="1"/>
             </wp:cNvGraphicFramePr>
@@ -1452,7 +1543,7 @@
                   <pic:spPr>
                     <a:xfrm>
                       <a:off x="0" y="0"/>
-                      <a:ext cx="5943600" cy="2183765"/>
+                      <a:ext cx="5943600" cy="2395855"/>
                     </a:xfrm>
                     <a:prstGeom prst="rect">
                       <a:avLst/>
@@ -1500,16 +1591,28 @@
           <w:szCs w:val="24"/>
         </w:rPr>
       </w:pPr>
-      <w:r>
-        <w:rPr>
-          <w:rFonts w:ascii="Segoe UI" w:eastAsia="Times New Roman" w:hAnsi="Segoe UI" w:cs="Segoe UI"/>
-          <w:color w:val="24292E"/>
-          <w:sz w:val="24"/>
-          <w:szCs w:val="24"/>
-        </w:rPr>
-        <w:lastRenderedPageBreak/>
-        <w:t>Flight delay reason heatmap</w:t>
-      </w:r>
+      <w:proofErr w:type="gramStart"/>
+      <w:r>
+        <w:rPr>
+          <w:rFonts w:ascii="Segoe UI" w:eastAsia="Times New Roman" w:hAnsi="Segoe UI" w:cs="Segoe UI"/>
+          <w:color w:val="24292E"/>
+          <w:sz w:val="24"/>
+          <w:szCs w:val="24"/>
+        </w:rPr>
+        <w:t xml:space="preserve">Flight delay reason </w:t>
+      </w:r>
+      <w:proofErr w:type="spellStart"/>
+      <w:r>
+        <w:rPr>
+          <w:rFonts w:ascii="Segoe UI" w:eastAsia="Times New Roman" w:hAnsi="Segoe UI" w:cs="Segoe UI"/>
+          <w:color w:val="24292E"/>
+          <w:sz w:val="24"/>
+          <w:szCs w:val="24"/>
+        </w:rPr>
+        <w:t>heatmap</w:t>
+      </w:r>
+      <w:proofErr w:type="spellEnd"/>
+      <w:proofErr w:type="gramEnd"/>
     </w:p>
     <w:p>
       <w:pPr>
@@ -1527,10 +1630,10 @@
           <w:noProof/>
         </w:rPr>
         <w:drawing>
-          <wp:inline distT="0" distB="0" distL="0" distR="0" wp14:anchorId="55BDB8A5" wp14:editId="24DF2C6D">
-            <wp:extent cx="5943600" cy="2738755"/>
-            <wp:effectExtent l="0" t="0" r="0" b="4445"/>
-            <wp:docPr id="17" name="Picture 17"/>
+          <wp:inline distT="0" distB="0" distL="0" distR="0" wp14:anchorId="374F359B" wp14:editId="76C1C3C1">
+            <wp:extent cx="5943600" cy="2397760"/>
+            <wp:effectExtent l="0" t="0" r="0" b="2540"/>
+            <wp:docPr id="5" name="Picture 5"/>
             <wp:cNvGraphicFramePr>
               <a:graphicFrameLocks xmlns:a="http://schemas.openxmlformats.org/drawingml/2006/main" noChangeAspect="1"/>
             </wp:cNvGraphicFramePr>
@@ -1550,7 +1653,7 @@
                   <pic:spPr>
                     <a:xfrm>
                       <a:off x="0" y="0"/>
-                      <a:ext cx="5943600" cy="2738755"/>
+                      <a:ext cx="5943600" cy="2397760"/>
                     </a:xfrm>
                     <a:prstGeom prst="rect">
                       <a:avLst/>
@@ -1574,15 +1677,6 @@
           <w:szCs w:val="24"/>
         </w:rPr>
       </w:pPr>
-      <w:r>
-        <w:rPr>
-          <w:rFonts w:ascii="Segoe UI" w:eastAsia="Times New Roman" w:hAnsi="Segoe UI" w:cs="Segoe UI"/>
-          <w:color w:val="24292E"/>
-          <w:sz w:val="24"/>
-          <w:szCs w:val="24"/>
-        </w:rPr>
-        <w:t>Delay proportion</w:t>
-      </w:r>
     </w:p>
     <w:p>
       <w:pPr>
@@ -1600,10 +1694,10 @@
           <w:noProof/>
         </w:rPr>
         <w:drawing>
-          <wp:inline distT="0" distB="0" distL="0" distR="0" wp14:anchorId="64A40D6E" wp14:editId="7F6FC5E7">
-            <wp:extent cx="5153025" cy="3124200"/>
+          <wp:inline distT="0" distB="0" distL="0" distR="0" wp14:anchorId="3F383316" wp14:editId="38AC9291">
+            <wp:extent cx="4010025" cy="2667000"/>
             <wp:effectExtent l="0" t="0" r="9525" b="0"/>
-            <wp:docPr id="18" name="Picture 18"/>
+            <wp:docPr id="28" name="Picture 28"/>
             <wp:cNvGraphicFramePr>
               <a:graphicFrameLocks xmlns:a="http://schemas.openxmlformats.org/drawingml/2006/main" noChangeAspect="1"/>
             </wp:cNvGraphicFramePr>
@@ -1623,7 +1717,7 @@
                   <pic:spPr>
                     <a:xfrm>
                       <a:off x="0" y="0"/>
-                      <a:ext cx="5153025" cy="3124200"/>
+                      <a:ext cx="4010025" cy="2667000"/>
                     </a:xfrm>
                     <a:prstGeom prst="rect">
                       <a:avLst/>
@@ -1647,73 +1741,16 @@
           <w:szCs w:val="24"/>
         </w:rPr>
       </w:pPr>
-    </w:p>
-    <w:p>
-      <w:pPr>
-        <w:shd w:val="clear" w:color="auto" w:fill="FFFFFF"/>
-        <w:spacing w:before="60" w:after="100" w:afterAutospacing="1" w:line="240" w:lineRule="auto"/>
-        <w:rPr>
-          <w:rFonts w:ascii="Segoe UI" w:eastAsia="Times New Roman" w:hAnsi="Segoe UI" w:cs="Segoe UI"/>
-          <w:color w:val="24292E"/>
-          <w:sz w:val="24"/>
-          <w:szCs w:val="24"/>
-        </w:rPr>
-      </w:pPr>
-    </w:p>
-    <w:p>
-      <w:pPr>
-        <w:shd w:val="clear" w:color="auto" w:fill="FFFFFF"/>
-        <w:spacing w:before="60" w:after="100" w:afterAutospacing="1" w:line="240" w:lineRule="auto"/>
-        <w:rPr>
-          <w:rFonts w:ascii="Segoe UI" w:eastAsia="Times New Roman" w:hAnsi="Segoe UI" w:cs="Segoe UI"/>
-          <w:color w:val="24292E"/>
-          <w:sz w:val="24"/>
-          <w:szCs w:val="24"/>
-        </w:rPr>
-      </w:pPr>
-    </w:p>
-    <w:p>
-      <w:pPr>
-        <w:shd w:val="clear" w:color="auto" w:fill="FFFFFF"/>
-        <w:spacing w:before="60" w:after="100" w:afterAutospacing="1" w:line="240" w:lineRule="auto"/>
-        <w:rPr>
-          <w:rFonts w:ascii="Segoe UI" w:eastAsia="Times New Roman" w:hAnsi="Segoe UI" w:cs="Segoe UI"/>
-          <w:color w:val="24292E"/>
-          <w:sz w:val="24"/>
-          <w:szCs w:val="24"/>
-        </w:rPr>
-      </w:pPr>
-      <w:r>
-        <w:rPr>
-          <w:rFonts w:ascii="Segoe UI" w:eastAsia="Times New Roman" w:hAnsi="Segoe UI" w:cs="Segoe UI"/>
-          <w:color w:val="24292E"/>
-          <w:sz w:val="24"/>
-          <w:szCs w:val="24"/>
+      <w:r>
+        <w:rPr>
+          <w:noProof/>
         </w:rPr>
         <w:lastRenderedPageBreak/>
-        <w:t>Southwest delay distribution</w:t>
-      </w:r>
-    </w:p>
-    <w:p>
-      <w:pPr>
-        <w:shd w:val="clear" w:color="auto" w:fill="FFFFFF"/>
-        <w:spacing w:before="60" w:after="100" w:afterAutospacing="1" w:line="240" w:lineRule="auto"/>
-        <w:rPr>
-          <w:rFonts w:ascii="Segoe UI" w:eastAsia="Times New Roman" w:hAnsi="Segoe UI" w:cs="Segoe UI"/>
-          <w:color w:val="24292E"/>
-          <w:sz w:val="24"/>
-          <w:szCs w:val="24"/>
-        </w:rPr>
-      </w:pPr>
-      <w:r>
-        <w:rPr>
-          <w:noProof/>
-        </w:rPr>
         <w:drawing>
-          <wp:inline distT="0" distB="0" distL="0" distR="0" wp14:anchorId="213E2120" wp14:editId="25189D6B">
-            <wp:extent cx="5943600" cy="2548255"/>
-            <wp:effectExtent l="0" t="0" r="0" b="4445"/>
-            <wp:docPr id="19" name="Picture 19"/>
+          <wp:inline distT="0" distB="0" distL="0" distR="0" wp14:anchorId="7521565D" wp14:editId="0A70D086">
+            <wp:extent cx="5943600" cy="2620010"/>
+            <wp:effectExtent l="0" t="0" r="0" b="8890"/>
+            <wp:docPr id="36" name="Picture 36"/>
             <wp:cNvGraphicFramePr>
               <a:graphicFrameLocks xmlns:a="http://schemas.openxmlformats.org/drawingml/2006/main" noChangeAspect="1"/>
             </wp:cNvGraphicFramePr>
@@ -1733,7 +1770,7 @@
                   <pic:spPr>
                     <a:xfrm>
                       <a:off x="0" y="0"/>
-                      <a:ext cx="5943600" cy="2548255"/>
+                      <a:ext cx="5943600" cy="2620010"/>
                     </a:xfrm>
                     <a:prstGeom prst="rect">
                       <a:avLst/>
@@ -1757,15 +1794,6 @@
           <w:szCs w:val="24"/>
         </w:rPr>
       </w:pPr>
-      <w:r>
-        <w:rPr>
-          <w:rFonts w:ascii="Segoe UI" w:eastAsia="Times New Roman" w:hAnsi="Segoe UI" w:cs="Segoe UI"/>
-          <w:color w:val="24292E"/>
-          <w:sz w:val="24"/>
-          <w:szCs w:val="24"/>
-        </w:rPr>
-        <w:t>Distribution of delay by carrier</w:t>
-      </w:r>
     </w:p>
     <w:p>
       <w:pPr>
@@ -1783,10 +1811,10 @@
           <w:noProof/>
         </w:rPr>
         <w:drawing>
-          <wp:inline distT="0" distB="0" distL="0" distR="0" wp14:anchorId="568854EC" wp14:editId="626764C6">
-            <wp:extent cx="5943600" cy="1911985"/>
-            <wp:effectExtent l="0" t="0" r="0" b="0"/>
-            <wp:docPr id="20" name="Picture 20"/>
+          <wp:inline distT="0" distB="0" distL="0" distR="0" wp14:anchorId="501BDDB0" wp14:editId="10D2763A">
+            <wp:extent cx="5943600" cy="3002915"/>
+            <wp:effectExtent l="0" t="0" r="0" b="6985"/>
+            <wp:docPr id="37" name="Picture 37"/>
             <wp:cNvGraphicFramePr>
               <a:graphicFrameLocks xmlns:a="http://schemas.openxmlformats.org/drawingml/2006/main" noChangeAspect="1"/>
             </wp:cNvGraphicFramePr>
@@ -1806,7 +1834,7 @@
                   <pic:spPr>
                     <a:xfrm>
                       <a:off x="0" y="0"/>
-                      <a:ext cx="5943600" cy="1911985"/>
+                      <a:ext cx="5943600" cy="3002915"/>
                     </a:xfrm>
                     <a:prstGeom prst="rect">
                       <a:avLst/>
@@ -1834,11 +1862,12 @@
         <w:rPr>
           <w:noProof/>
         </w:rPr>
+        <w:lastRenderedPageBreak/>
         <w:drawing>
-          <wp:inline distT="0" distB="0" distL="0" distR="0" wp14:anchorId="78D70357" wp14:editId="1E8D391F">
-            <wp:extent cx="5943600" cy="1902460"/>
-            <wp:effectExtent l="0" t="0" r="0" b="2540"/>
-            <wp:docPr id="21" name="Picture 21"/>
+          <wp:inline distT="0" distB="0" distL="0" distR="0" wp14:anchorId="103F2D89" wp14:editId="7225C092">
+            <wp:extent cx="5943600" cy="2990215"/>
+            <wp:effectExtent l="0" t="0" r="0" b="635"/>
+            <wp:docPr id="38" name="Picture 38"/>
             <wp:cNvGraphicFramePr>
               <a:graphicFrameLocks xmlns:a="http://schemas.openxmlformats.org/drawingml/2006/main" noChangeAspect="1"/>
             </wp:cNvGraphicFramePr>
@@ -1858,7 +1887,7 @@
                   <pic:spPr>
                     <a:xfrm>
                       <a:off x="0" y="0"/>
-                      <a:ext cx="5943600" cy="1902460"/>
+                      <a:ext cx="5943600" cy="2990215"/>
                     </a:xfrm>
                     <a:prstGeom prst="rect">
                       <a:avLst/>
@@ -1882,16 +1911,29 @@
           <w:szCs w:val="24"/>
         </w:rPr>
       </w:pPr>
+      <w:bookmarkStart w:id="0" w:name="_GoBack"/>
+      <w:bookmarkEnd w:id="0"/>
+    </w:p>
+    <w:p>
+      <w:pPr>
+        <w:shd w:val="clear" w:color="auto" w:fill="FFFFFF"/>
+        <w:spacing w:before="60" w:after="100" w:afterAutospacing="1" w:line="240" w:lineRule="auto"/>
+        <w:rPr>
+          <w:rFonts w:ascii="Segoe UI" w:eastAsia="Times New Roman" w:hAnsi="Segoe UI" w:cs="Segoe UI"/>
+          <w:color w:val="24292E"/>
+          <w:sz w:val="24"/>
+          <w:szCs w:val="24"/>
+        </w:rPr>
+      </w:pPr>
       <w:r>
         <w:rPr>
           <w:noProof/>
         </w:rPr>
-        <w:lastRenderedPageBreak/>
         <w:drawing>
-          <wp:inline distT="0" distB="0" distL="0" distR="0" wp14:anchorId="1D00AD29" wp14:editId="3EEDF369">
-            <wp:extent cx="5943600" cy="1911985"/>
+          <wp:inline distT="0" distB="0" distL="0" distR="0" wp14:anchorId="1C6C9665" wp14:editId="6B484DC9">
+            <wp:extent cx="5943600" cy="2350135"/>
             <wp:effectExtent l="0" t="0" r="0" b="0"/>
-            <wp:docPr id="22" name="Picture 22"/>
+            <wp:docPr id="39" name="Picture 39"/>
             <wp:cNvGraphicFramePr>
               <a:graphicFrameLocks xmlns:a="http://schemas.openxmlformats.org/drawingml/2006/main" noChangeAspect="1"/>
             </wp:cNvGraphicFramePr>
@@ -1911,7 +1953,7 @@
                   <pic:spPr>
                     <a:xfrm>
                       <a:off x="0" y="0"/>
-                      <a:ext cx="5943600" cy="1911985"/>
+                      <a:ext cx="5943600" cy="2350135"/>
                     </a:xfrm>
                     <a:prstGeom prst="rect">
                       <a:avLst/>
@@ -1940,10 +1982,10 @@
           <w:noProof/>
         </w:rPr>
         <w:drawing>
-          <wp:inline distT="0" distB="0" distL="0" distR="0" wp14:anchorId="1A18AC82" wp14:editId="51C77A8B">
-            <wp:extent cx="5943600" cy="1889760"/>
+          <wp:inline distT="0" distB="0" distL="0" distR="0" wp14:anchorId="568854EC" wp14:editId="626764C6">
+            <wp:extent cx="5943600" cy="1911985"/>
             <wp:effectExtent l="0" t="0" r="0" b="0"/>
-            <wp:docPr id="23" name="Picture 23"/>
+            <wp:docPr id="20" name="Picture 20"/>
             <wp:cNvGraphicFramePr>
               <a:graphicFrameLocks xmlns:a="http://schemas.openxmlformats.org/drawingml/2006/main" noChangeAspect="1"/>
             </wp:cNvGraphicFramePr>
@@ -1963,7 +2005,7 @@
                   <pic:spPr>
                     <a:xfrm>
                       <a:off x="0" y="0"/>
-                      <a:ext cx="5943600" cy="1889760"/>
+                      <a:ext cx="5943600" cy="1911985"/>
                     </a:xfrm>
                     <a:prstGeom prst="rect">
                       <a:avLst/>
@@ -1991,11 +2033,12 @@
         <w:rPr>
           <w:noProof/>
         </w:rPr>
+        <w:lastRenderedPageBreak/>
         <w:drawing>
-          <wp:inline distT="0" distB="0" distL="0" distR="0" wp14:anchorId="09D74AD0" wp14:editId="4ECF6290">
-            <wp:extent cx="5943600" cy="1872615"/>
-            <wp:effectExtent l="0" t="0" r="0" b="0"/>
-            <wp:docPr id="24" name="Picture 24"/>
+          <wp:inline distT="0" distB="0" distL="0" distR="0" wp14:anchorId="78D70357" wp14:editId="1E8D391F">
+            <wp:extent cx="5943600" cy="1902460"/>
+            <wp:effectExtent l="0" t="0" r="0" b="2540"/>
+            <wp:docPr id="21" name="Picture 21"/>
             <wp:cNvGraphicFramePr>
               <a:graphicFrameLocks xmlns:a="http://schemas.openxmlformats.org/drawingml/2006/main" noChangeAspect="1"/>
             </wp:cNvGraphicFramePr>
@@ -2015,7 +2058,7 @@
                   <pic:spPr>
                     <a:xfrm>
                       <a:off x="0" y="0"/>
-                      <a:ext cx="5943600" cy="1872615"/>
+                      <a:ext cx="5943600" cy="1902460"/>
                     </a:xfrm>
                     <a:prstGeom prst="rect">
                       <a:avLst/>
@@ -2044,10 +2087,10 @@
           <w:noProof/>
         </w:rPr>
         <w:drawing>
-          <wp:inline distT="0" distB="0" distL="0" distR="0" wp14:anchorId="151EEE3F" wp14:editId="56242A0D">
-            <wp:extent cx="5943600" cy="1873250"/>
+          <wp:inline distT="0" distB="0" distL="0" distR="0" wp14:anchorId="1D00AD29" wp14:editId="3EEDF369">
+            <wp:extent cx="5943600" cy="1911985"/>
             <wp:effectExtent l="0" t="0" r="0" b="0"/>
-            <wp:docPr id="25" name="Picture 25"/>
+            <wp:docPr id="22" name="Picture 22"/>
             <wp:cNvGraphicFramePr>
               <a:graphicFrameLocks xmlns:a="http://schemas.openxmlformats.org/drawingml/2006/main" noChangeAspect="1"/>
             </wp:cNvGraphicFramePr>
@@ -2067,7 +2110,7 @@
                   <pic:spPr>
                     <a:xfrm>
                       <a:off x="0" y="0"/>
-                      <a:ext cx="5943600" cy="1873250"/>
+                      <a:ext cx="5943600" cy="1911985"/>
                     </a:xfrm>
                     <a:prstGeom prst="rect">
                       <a:avLst/>
@@ -2093,35 +2136,13 @@
       </w:pPr>
       <w:r>
         <w:rPr>
-          <w:rFonts w:ascii="Segoe UI" w:eastAsia="Times New Roman" w:hAnsi="Segoe UI" w:cs="Segoe UI"/>
-          <w:color w:val="24292E"/>
-          <w:sz w:val="24"/>
-          <w:szCs w:val="24"/>
-        </w:rPr>
-        <w:lastRenderedPageBreak/>
-        <w:t>Compairing airline, arrival delay, distance and scheduled time using pairplot</w:t>
-      </w:r>
-    </w:p>
-    <w:p>
-      <w:pPr>
-        <w:shd w:val="clear" w:color="auto" w:fill="FFFFFF"/>
-        <w:spacing w:before="60" w:after="100" w:afterAutospacing="1" w:line="240" w:lineRule="auto"/>
-        <w:rPr>
-          <w:rFonts w:ascii="Segoe UI" w:eastAsia="Times New Roman" w:hAnsi="Segoe UI" w:cs="Segoe UI"/>
-          <w:color w:val="24292E"/>
-          <w:sz w:val="24"/>
-          <w:szCs w:val="24"/>
-        </w:rPr>
-      </w:pPr>
-      <w:r>
-        <w:rPr>
           <w:noProof/>
         </w:rPr>
         <w:drawing>
-          <wp:inline distT="0" distB="0" distL="0" distR="0" wp14:anchorId="6DD4A7A7" wp14:editId="7288FC0A">
-            <wp:extent cx="5943600" cy="5184775"/>
+          <wp:inline distT="0" distB="0" distL="0" distR="0" wp14:anchorId="1A18AC82" wp14:editId="51C77A8B">
+            <wp:extent cx="5943600" cy="1889760"/>
             <wp:effectExtent l="0" t="0" r="0" b="0"/>
-            <wp:docPr id="26" name="Picture 26"/>
+            <wp:docPr id="23" name="Picture 23"/>
             <wp:cNvGraphicFramePr>
               <a:graphicFrameLocks xmlns:a="http://schemas.openxmlformats.org/drawingml/2006/main" noChangeAspect="1"/>
             </wp:cNvGraphicFramePr>
@@ -2141,7 +2162,7 @@
                   <pic:spPr>
                     <a:xfrm>
                       <a:off x="0" y="0"/>
-                      <a:ext cx="5943600" cy="5184775"/>
+                      <a:ext cx="5943600" cy="1889760"/>
                     </a:xfrm>
                     <a:prstGeom prst="rect">
                       <a:avLst/>
@@ -2165,100 +2186,15 @@
           <w:szCs w:val="24"/>
         </w:rPr>
       </w:pPr>
-    </w:p>
-    <w:p>
-      <w:pPr>
-        <w:shd w:val="clear" w:color="auto" w:fill="FFFFFF"/>
-        <w:spacing w:before="60" w:after="100" w:afterAutospacing="1" w:line="240" w:lineRule="auto"/>
-        <w:rPr>
-          <w:rFonts w:ascii="Segoe UI" w:eastAsia="Times New Roman" w:hAnsi="Segoe UI" w:cs="Segoe UI"/>
-          <w:color w:val="24292E"/>
-          <w:sz w:val="24"/>
-          <w:szCs w:val="24"/>
-        </w:rPr>
-      </w:pPr>
-    </w:p>
-    <w:p>
-      <w:pPr>
-        <w:shd w:val="clear" w:color="auto" w:fill="FFFFFF"/>
-        <w:spacing w:before="60" w:after="100" w:afterAutospacing="1" w:line="240" w:lineRule="auto"/>
-        <w:rPr>
-          <w:rFonts w:ascii="Segoe UI" w:eastAsia="Times New Roman" w:hAnsi="Segoe UI" w:cs="Segoe UI"/>
-          <w:color w:val="24292E"/>
-          <w:sz w:val="24"/>
-          <w:szCs w:val="24"/>
-        </w:rPr>
-      </w:pPr>
-    </w:p>
-    <w:p>
-      <w:pPr>
-        <w:shd w:val="clear" w:color="auto" w:fill="FFFFFF"/>
-        <w:spacing w:before="60" w:after="100" w:afterAutospacing="1" w:line="240" w:lineRule="auto"/>
-        <w:rPr>
-          <w:rFonts w:ascii="Segoe UI" w:eastAsia="Times New Roman" w:hAnsi="Segoe UI" w:cs="Segoe UI"/>
-          <w:color w:val="24292E"/>
-          <w:sz w:val="24"/>
-          <w:szCs w:val="24"/>
-        </w:rPr>
-      </w:pPr>
-    </w:p>
-    <w:p>
-      <w:pPr>
-        <w:shd w:val="clear" w:color="auto" w:fill="FFFFFF"/>
-        <w:spacing w:before="60" w:after="100" w:afterAutospacing="1" w:line="240" w:lineRule="auto"/>
-        <w:rPr>
-          <w:rFonts w:ascii="Segoe UI" w:eastAsia="Times New Roman" w:hAnsi="Segoe UI" w:cs="Segoe UI"/>
-          <w:color w:val="24292E"/>
-          <w:sz w:val="24"/>
-          <w:szCs w:val="24"/>
-        </w:rPr>
-      </w:pPr>
-    </w:p>
-    <w:p>
-      <w:pPr>
-        <w:shd w:val="clear" w:color="auto" w:fill="FFFFFF"/>
-        <w:spacing w:before="60" w:after="100" w:afterAutospacing="1" w:line="240" w:lineRule="auto"/>
-        <w:rPr>
-          <w:rFonts w:ascii="Segoe UI" w:eastAsia="Times New Roman" w:hAnsi="Segoe UI" w:cs="Segoe UI"/>
-          <w:color w:val="24292E"/>
-          <w:sz w:val="24"/>
-          <w:szCs w:val="24"/>
-        </w:rPr>
-      </w:pPr>
-    </w:p>
-    <w:p>
-      <w:pPr>
-        <w:shd w:val="clear" w:color="auto" w:fill="FFFFFF"/>
-        <w:spacing w:before="60" w:after="100" w:afterAutospacing="1" w:line="240" w:lineRule="auto"/>
-        <w:rPr>
-          <w:rFonts w:ascii="Segoe UI" w:eastAsia="Times New Roman" w:hAnsi="Segoe UI" w:cs="Segoe UI"/>
-          <w:color w:val="24292E"/>
-          <w:sz w:val="24"/>
-          <w:szCs w:val="24"/>
-        </w:rPr>
-      </w:pPr>
-    </w:p>
-    <w:p>
-      <w:pPr>
-        <w:shd w:val="clear" w:color="auto" w:fill="FFFFFF"/>
-        <w:spacing w:before="60" w:after="100" w:afterAutospacing="1" w:line="240" w:lineRule="auto"/>
-        <w:rPr>
-          <w:rFonts w:ascii="Segoe UI" w:eastAsia="Times New Roman" w:hAnsi="Segoe UI" w:cs="Segoe UI"/>
-          <w:color w:val="24292E"/>
-          <w:sz w:val="24"/>
-          <w:szCs w:val="24"/>
-        </w:rPr>
-      </w:pPr>
       <w:r>
         <w:rPr>
           <w:noProof/>
         </w:rPr>
-        <w:lastRenderedPageBreak/>
         <w:drawing>
-          <wp:inline distT="0" distB="0" distL="0" distR="0" wp14:anchorId="72495E62" wp14:editId="2FDF7682">
-            <wp:extent cx="5943600" cy="6120765"/>
+          <wp:inline distT="0" distB="0" distL="0" distR="0" wp14:anchorId="09D74AD0" wp14:editId="4ECF6290">
+            <wp:extent cx="5943600" cy="1872615"/>
             <wp:effectExtent l="0" t="0" r="0" b="0"/>
-            <wp:docPr id="27" name="Picture 27"/>
+            <wp:docPr id="24" name="Picture 24"/>
             <wp:cNvGraphicFramePr>
               <a:graphicFrameLocks xmlns:a="http://schemas.openxmlformats.org/drawingml/2006/main" noChangeAspect="1"/>
             </wp:cNvGraphicFramePr>
@@ -2278,7 +2214,7 @@
                   <pic:spPr>
                     <a:xfrm>
                       <a:off x="0" y="0"/>
-                      <a:ext cx="5943600" cy="6120765"/>
+                      <a:ext cx="5943600" cy="1872615"/>
                     </a:xfrm>
                     <a:prstGeom prst="rect">
                       <a:avLst/>
@@ -2302,106 +2238,16 @@
           <w:szCs w:val="24"/>
         </w:rPr>
       </w:pPr>
-    </w:p>
-    <w:p>
-      <w:pPr>
-        <w:shd w:val="clear" w:color="auto" w:fill="FFFFFF"/>
-        <w:spacing w:before="60" w:after="100" w:afterAutospacing="1" w:line="240" w:lineRule="auto"/>
-        <w:rPr>
-          <w:rFonts w:ascii="Segoe UI" w:eastAsia="Times New Roman" w:hAnsi="Segoe UI" w:cs="Segoe UI"/>
-          <w:color w:val="24292E"/>
-          <w:sz w:val="24"/>
-          <w:szCs w:val="24"/>
-        </w:rPr>
-      </w:pPr>
-    </w:p>
-    <w:p>
-      <w:pPr>
-        <w:shd w:val="clear" w:color="auto" w:fill="FFFFFF"/>
-        <w:spacing w:before="60" w:after="100" w:afterAutospacing="1" w:line="240" w:lineRule="auto"/>
-        <w:rPr>
-          <w:rFonts w:ascii="Segoe UI" w:eastAsia="Times New Roman" w:hAnsi="Segoe UI" w:cs="Segoe UI"/>
-          <w:color w:val="24292E"/>
-          <w:sz w:val="24"/>
-          <w:szCs w:val="24"/>
-        </w:rPr>
-      </w:pPr>
-    </w:p>
-    <w:p>
-      <w:pPr>
-        <w:shd w:val="clear" w:color="auto" w:fill="FFFFFF"/>
-        <w:spacing w:before="60" w:after="100" w:afterAutospacing="1" w:line="240" w:lineRule="auto"/>
-        <w:rPr>
-          <w:rFonts w:ascii="Segoe UI" w:eastAsia="Times New Roman" w:hAnsi="Segoe UI" w:cs="Segoe UI"/>
-          <w:color w:val="24292E"/>
-          <w:sz w:val="24"/>
-          <w:szCs w:val="24"/>
-        </w:rPr>
-      </w:pPr>
-    </w:p>
-    <w:p>
-      <w:pPr>
-        <w:shd w:val="clear" w:color="auto" w:fill="FFFFFF"/>
-        <w:spacing w:before="60" w:after="100" w:afterAutospacing="1" w:line="240" w:lineRule="auto"/>
-        <w:rPr>
-          <w:rFonts w:ascii="Segoe UI" w:eastAsia="Times New Roman" w:hAnsi="Segoe UI" w:cs="Segoe UI"/>
-          <w:color w:val="24292E"/>
-          <w:sz w:val="24"/>
-          <w:szCs w:val="24"/>
-        </w:rPr>
-      </w:pPr>
-    </w:p>
-    <w:p>
-      <w:pPr>
-        <w:shd w:val="clear" w:color="auto" w:fill="FFFFFF"/>
-        <w:spacing w:before="60" w:after="100" w:afterAutospacing="1" w:line="240" w:lineRule="auto"/>
-        <w:rPr>
-          <w:rFonts w:ascii="Segoe UI" w:eastAsia="Times New Roman" w:hAnsi="Segoe UI" w:cs="Segoe UI"/>
-          <w:color w:val="24292E"/>
-          <w:sz w:val="24"/>
-          <w:szCs w:val="24"/>
-        </w:rPr>
-      </w:pPr>
-      <w:r>
-        <w:rPr>
-          <w:rFonts w:ascii="Segoe UI" w:eastAsia="Times New Roman" w:hAnsi="Segoe UI" w:cs="Segoe UI"/>
-          <w:color w:val="24292E"/>
-          <w:sz w:val="24"/>
-          <w:szCs w:val="24"/>
+      <w:r>
+        <w:rPr>
+          <w:noProof/>
         </w:rPr>
         <w:lastRenderedPageBreak/>
-        <w:t xml:space="preserve">Calculating cancellation rate, diversion rate and </w:t>
-      </w:r>
-      <w:r>
-        <w:rPr>
-          <w:rFonts w:ascii="Segoe UI" w:eastAsia="Times New Roman" w:hAnsi="Segoe UI" w:cs="Segoe UI"/>
-          <w:color w:val="24292E"/>
-          <w:sz w:val="24"/>
-          <w:szCs w:val="24"/>
-        </w:rPr>
-        <w:t>flight percentage for each airline carrier.</w:t>
-      </w:r>
-    </w:p>
-    <w:p>
-      <w:pPr>
-        <w:shd w:val="clear" w:color="auto" w:fill="FFFFFF"/>
-        <w:spacing w:before="60" w:after="100" w:afterAutospacing="1" w:line="240" w:lineRule="auto"/>
-        <w:rPr>
-          <w:rFonts w:ascii="Segoe UI" w:eastAsia="Times New Roman" w:hAnsi="Segoe UI" w:cs="Segoe UI"/>
-          <w:color w:val="24292E"/>
-          <w:sz w:val="24"/>
-          <w:szCs w:val="24"/>
-        </w:rPr>
-      </w:pPr>
-      <w:r>
-        <w:rPr>
-          <w:noProof/>
-        </w:rPr>
         <w:drawing>
-          <wp:inline distT="0" distB="0" distL="0" distR="0" wp14:anchorId="39025D18" wp14:editId="030A66A4">
-            <wp:extent cx="5553075" cy="3810000"/>
-            <wp:effectExtent l="0" t="0" r="9525" b="0"/>
-            <wp:docPr id="29" name="Picture 29"/>
+          <wp:inline distT="0" distB="0" distL="0" distR="0" wp14:anchorId="151EEE3F" wp14:editId="56242A0D">
+            <wp:extent cx="5943600" cy="1873250"/>
+            <wp:effectExtent l="0" t="0" r="0" b="0"/>
+            <wp:docPr id="25" name="Picture 25"/>
             <wp:cNvGraphicFramePr>
               <a:graphicFrameLocks xmlns:a="http://schemas.openxmlformats.org/drawingml/2006/main" noChangeAspect="1"/>
             </wp:cNvGraphicFramePr>
@@ -2421,7 +2267,7 @@
                   <pic:spPr>
                     <a:xfrm>
                       <a:off x="0" y="0"/>
-                      <a:ext cx="5553075" cy="3810000"/>
+                      <a:ext cx="5943600" cy="1873250"/>
                     </a:xfrm>
                     <a:prstGeom prst="rect">
                       <a:avLst/>
@@ -2445,27 +2291,37 @@
           <w:szCs w:val="24"/>
         </w:rPr>
       </w:pPr>
-    </w:p>
-    <w:p>
-      <w:pPr>
-        <w:shd w:val="clear" w:color="auto" w:fill="FFFFFF"/>
-        <w:spacing w:before="60" w:after="100" w:afterAutospacing="1" w:line="240" w:lineRule="auto"/>
-        <w:rPr>
-          <w:rFonts w:ascii="Segoe UI" w:eastAsia="Times New Roman" w:hAnsi="Segoe UI" w:cs="Segoe UI"/>
-          <w:color w:val="24292E"/>
-          <w:sz w:val="24"/>
-          <w:szCs w:val="24"/>
-        </w:rPr>
-      </w:pPr>
-      <w:r>
-        <w:rPr>
-          <w:rFonts w:ascii="Segoe UI" w:eastAsia="Times New Roman" w:hAnsi="Segoe UI" w:cs="Segoe UI"/>
-          <w:color w:val="24292E"/>
-          <w:sz w:val="24"/>
-          <w:szCs w:val="24"/>
-        </w:rPr>
-        <w:t>Taxi-in vs taxi-out in stacked bar chart for every airline</w:t>
-      </w:r>
+      <w:proofErr w:type="spellStart"/>
+      <w:r>
+        <w:rPr>
+          <w:rFonts w:ascii="Segoe UI" w:eastAsia="Times New Roman" w:hAnsi="Segoe UI" w:cs="Segoe UI"/>
+          <w:color w:val="24292E"/>
+          <w:sz w:val="24"/>
+          <w:szCs w:val="24"/>
+        </w:rPr>
+        <w:t>Compairing</w:t>
+      </w:r>
+      <w:proofErr w:type="spellEnd"/>
+      <w:r>
+        <w:rPr>
+          <w:rFonts w:ascii="Segoe UI" w:eastAsia="Times New Roman" w:hAnsi="Segoe UI" w:cs="Segoe UI"/>
+          <w:color w:val="24292E"/>
+          <w:sz w:val="24"/>
+          <w:szCs w:val="24"/>
+        </w:rPr>
+        <w:t xml:space="preserve"> airline, arrival delay, distance and scheduled time using </w:t>
+      </w:r>
+      <w:proofErr w:type="spellStart"/>
+      <w:r>
+        <w:rPr>
+          <w:rFonts w:ascii="Segoe UI" w:eastAsia="Times New Roman" w:hAnsi="Segoe UI" w:cs="Segoe UI"/>
+          <w:color w:val="24292E"/>
+          <w:sz w:val="24"/>
+          <w:szCs w:val="24"/>
+        </w:rPr>
+        <w:t>pairplot</w:t>
+      </w:r>
+      <w:proofErr w:type="spellEnd"/>
     </w:p>
     <w:p>
       <w:pPr>
@@ -2483,10 +2339,10 @@
           <w:noProof/>
         </w:rPr>
         <w:drawing>
-          <wp:inline distT="0" distB="0" distL="0" distR="0" wp14:anchorId="1B07C0DB" wp14:editId="6E257C33">
-            <wp:extent cx="5143500" cy="2571750"/>
+          <wp:inline distT="0" distB="0" distL="0" distR="0" wp14:anchorId="6DD4A7A7" wp14:editId="7288FC0A">
+            <wp:extent cx="5943600" cy="5184775"/>
             <wp:effectExtent l="0" t="0" r="0" b="0"/>
-            <wp:docPr id="30" name="Picture 30"/>
+            <wp:docPr id="26" name="Picture 26"/>
             <wp:cNvGraphicFramePr>
               <a:graphicFrameLocks xmlns:a="http://schemas.openxmlformats.org/drawingml/2006/main" noChangeAspect="1"/>
             </wp:cNvGraphicFramePr>
@@ -2506,7 +2362,7 @@
                   <pic:spPr>
                     <a:xfrm>
                       <a:off x="0" y="0"/>
-                      <a:ext cx="5143500" cy="2571750"/>
+                      <a:ext cx="5943600" cy="5184775"/>
                     </a:xfrm>
                     <a:prstGeom prst="rect">
                       <a:avLst/>
@@ -2542,37 +2398,88 @@
           <w:szCs w:val="24"/>
         </w:rPr>
       </w:pPr>
-      <w:r>
-        <w:rPr>
-          <w:rFonts w:ascii="Segoe UI" w:eastAsia="Times New Roman" w:hAnsi="Segoe UI" w:cs="Segoe UI"/>
-          <w:color w:val="24292E"/>
-          <w:sz w:val="24"/>
-          <w:szCs w:val="24"/>
+    </w:p>
+    <w:p>
+      <w:pPr>
+        <w:shd w:val="clear" w:color="auto" w:fill="FFFFFF"/>
+        <w:spacing w:before="60" w:after="100" w:afterAutospacing="1" w:line="240" w:lineRule="auto"/>
+        <w:rPr>
+          <w:rFonts w:ascii="Segoe UI" w:eastAsia="Times New Roman" w:hAnsi="Segoe UI" w:cs="Segoe UI"/>
+          <w:color w:val="24292E"/>
+          <w:sz w:val="24"/>
+          <w:szCs w:val="24"/>
+        </w:rPr>
+      </w:pPr>
+    </w:p>
+    <w:p>
+      <w:pPr>
+        <w:shd w:val="clear" w:color="auto" w:fill="FFFFFF"/>
+        <w:spacing w:before="60" w:after="100" w:afterAutospacing="1" w:line="240" w:lineRule="auto"/>
+        <w:rPr>
+          <w:rFonts w:ascii="Segoe UI" w:eastAsia="Times New Roman" w:hAnsi="Segoe UI" w:cs="Segoe UI"/>
+          <w:color w:val="24292E"/>
+          <w:sz w:val="24"/>
+          <w:szCs w:val="24"/>
+        </w:rPr>
+      </w:pPr>
+    </w:p>
+    <w:p>
+      <w:pPr>
+        <w:shd w:val="clear" w:color="auto" w:fill="FFFFFF"/>
+        <w:spacing w:before="60" w:after="100" w:afterAutospacing="1" w:line="240" w:lineRule="auto"/>
+        <w:rPr>
+          <w:rFonts w:ascii="Segoe UI" w:eastAsia="Times New Roman" w:hAnsi="Segoe UI" w:cs="Segoe UI"/>
+          <w:color w:val="24292E"/>
+          <w:sz w:val="24"/>
+          <w:szCs w:val="24"/>
+        </w:rPr>
+      </w:pPr>
+    </w:p>
+    <w:p>
+      <w:pPr>
+        <w:shd w:val="clear" w:color="auto" w:fill="FFFFFF"/>
+        <w:spacing w:before="60" w:after="100" w:afterAutospacing="1" w:line="240" w:lineRule="auto"/>
+        <w:rPr>
+          <w:rFonts w:ascii="Segoe UI" w:eastAsia="Times New Roman" w:hAnsi="Segoe UI" w:cs="Segoe UI"/>
+          <w:color w:val="24292E"/>
+          <w:sz w:val="24"/>
+          <w:szCs w:val="24"/>
+        </w:rPr>
+      </w:pPr>
+    </w:p>
+    <w:p>
+      <w:pPr>
+        <w:shd w:val="clear" w:color="auto" w:fill="FFFFFF"/>
+        <w:spacing w:before="60" w:after="100" w:afterAutospacing="1" w:line="240" w:lineRule="auto"/>
+        <w:rPr>
+          <w:rFonts w:ascii="Segoe UI" w:eastAsia="Times New Roman" w:hAnsi="Segoe UI" w:cs="Segoe UI"/>
+          <w:color w:val="24292E"/>
+          <w:sz w:val="24"/>
+          <w:szCs w:val="24"/>
+        </w:rPr>
+      </w:pPr>
+    </w:p>
+    <w:p>
+      <w:pPr>
+        <w:shd w:val="clear" w:color="auto" w:fill="FFFFFF"/>
+        <w:spacing w:before="60" w:after="100" w:afterAutospacing="1" w:line="240" w:lineRule="auto"/>
+        <w:rPr>
+          <w:rFonts w:ascii="Segoe UI" w:eastAsia="Times New Roman" w:hAnsi="Segoe UI" w:cs="Segoe UI"/>
+          <w:color w:val="24292E"/>
+          <w:sz w:val="24"/>
+          <w:szCs w:val="24"/>
+        </w:rPr>
+      </w:pPr>
+      <w:r>
+        <w:rPr>
+          <w:noProof/>
         </w:rPr>
         <w:lastRenderedPageBreak/>
-        <w:t>Arrival vs departure delay for every airline</w:t>
-      </w:r>
-    </w:p>
-    <w:p>
-      <w:pPr>
-        <w:shd w:val="clear" w:color="auto" w:fill="FFFFFF"/>
-        <w:spacing w:before="60" w:after="100" w:afterAutospacing="1" w:line="240" w:lineRule="auto"/>
-        <w:rPr>
-          <w:rFonts w:ascii="Segoe UI" w:eastAsia="Times New Roman" w:hAnsi="Segoe UI" w:cs="Segoe UI"/>
-          <w:color w:val="24292E"/>
-          <w:sz w:val="24"/>
-          <w:szCs w:val="24"/>
-        </w:rPr>
-      </w:pPr>
-      <w:r>
-        <w:rPr>
-          <w:noProof/>
-        </w:rPr>
         <w:drawing>
-          <wp:inline distT="0" distB="0" distL="0" distR="0" wp14:anchorId="1E438947" wp14:editId="28824EF1">
-            <wp:extent cx="5943600" cy="2486025"/>
-            <wp:effectExtent l="0" t="0" r="0" b="9525"/>
-            <wp:docPr id="31" name="Picture 31"/>
+          <wp:inline distT="0" distB="0" distL="0" distR="0" wp14:anchorId="72495E62" wp14:editId="2FDF7682">
+            <wp:extent cx="5943600" cy="6120765"/>
+            <wp:effectExtent l="0" t="0" r="0" b="0"/>
+            <wp:docPr id="27" name="Picture 27"/>
             <wp:cNvGraphicFramePr>
               <a:graphicFrameLocks xmlns:a="http://schemas.openxmlformats.org/drawingml/2006/main" noChangeAspect="1"/>
             </wp:cNvGraphicFramePr>
@@ -2592,7 +2499,7 @@
                   <pic:spPr>
                     <a:xfrm>
                       <a:off x="0" y="0"/>
-                      <a:ext cx="5943600" cy="2486025"/>
+                      <a:ext cx="5943600" cy="6120765"/>
                     </a:xfrm>
                     <a:prstGeom prst="rect">
                       <a:avLst/>
@@ -2628,14 +2535,72 @@
           <w:szCs w:val="24"/>
         </w:rPr>
       </w:pPr>
-      <w:r>
-        <w:rPr>
-          <w:rFonts w:ascii="Segoe UI" w:eastAsia="Times New Roman" w:hAnsi="Segoe UI" w:cs="Segoe UI"/>
-          <w:color w:val="24292E"/>
-          <w:sz w:val="24"/>
-          <w:szCs w:val="24"/>
-        </w:rPr>
-        <w:t>Week by cancellation</w:t>
+    </w:p>
+    <w:p>
+      <w:pPr>
+        <w:shd w:val="clear" w:color="auto" w:fill="FFFFFF"/>
+        <w:spacing w:before="60" w:after="100" w:afterAutospacing="1" w:line="240" w:lineRule="auto"/>
+        <w:rPr>
+          <w:rFonts w:ascii="Segoe UI" w:eastAsia="Times New Roman" w:hAnsi="Segoe UI" w:cs="Segoe UI"/>
+          <w:color w:val="24292E"/>
+          <w:sz w:val="24"/>
+          <w:szCs w:val="24"/>
+        </w:rPr>
+      </w:pPr>
+    </w:p>
+    <w:p>
+      <w:pPr>
+        <w:shd w:val="clear" w:color="auto" w:fill="FFFFFF"/>
+        <w:spacing w:before="60" w:after="100" w:afterAutospacing="1" w:line="240" w:lineRule="auto"/>
+        <w:rPr>
+          <w:rFonts w:ascii="Segoe UI" w:eastAsia="Times New Roman" w:hAnsi="Segoe UI" w:cs="Segoe UI"/>
+          <w:color w:val="24292E"/>
+          <w:sz w:val="24"/>
+          <w:szCs w:val="24"/>
+        </w:rPr>
+      </w:pPr>
+    </w:p>
+    <w:p>
+      <w:pPr>
+        <w:shd w:val="clear" w:color="auto" w:fill="FFFFFF"/>
+        <w:spacing w:before="60" w:after="100" w:afterAutospacing="1" w:line="240" w:lineRule="auto"/>
+        <w:rPr>
+          <w:rFonts w:ascii="Segoe UI" w:eastAsia="Times New Roman" w:hAnsi="Segoe UI" w:cs="Segoe UI"/>
+          <w:color w:val="24292E"/>
+          <w:sz w:val="24"/>
+          <w:szCs w:val="24"/>
+        </w:rPr>
+      </w:pPr>
+    </w:p>
+    <w:p>
+      <w:pPr>
+        <w:shd w:val="clear" w:color="auto" w:fill="FFFFFF"/>
+        <w:spacing w:before="60" w:after="100" w:afterAutospacing="1" w:line="240" w:lineRule="auto"/>
+        <w:rPr>
+          <w:rFonts w:ascii="Segoe UI" w:eastAsia="Times New Roman" w:hAnsi="Segoe UI" w:cs="Segoe UI"/>
+          <w:color w:val="24292E"/>
+          <w:sz w:val="24"/>
+          <w:szCs w:val="24"/>
+        </w:rPr>
+      </w:pPr>
+      <w:r>
+        <w:rPr>
+          <w:rFonts w:ascii="Segoe UI" w:eastAsia="Times New Roman" w:hAnsi="Segoe UI" w:cs="Segoe UI"/>
+          <w:color w:val="24292E"/>
+          <w:sz w:val="24"/>
+          <w:szCs w:val="24"/>
+        </w:rPr>
+        <w:lastRenderedPageBreak/>
+        <w:t xml:space="preserve">Calculating cancellation rate, diversion rate and </w:t>
+      </w:r>
+      <w:r>
+        <w:rPr>
+          <w:rFonts w:ascii="Segoe UI" w:eastAsia="Times New Roman" w:hAnsi="Segoe UI" w:cs="Segoe UI"/>
+          <w:color w:val="24292E"/>
+          <w:sz w:val="24"/>
+          <w:szCs w:val="24"/>
+        </w:rPr>
+        <w:t>flight percentage for each airline carrier.</w:t>
       </w:r>
     </w:p>
     <w:p>
@@ -2654,10 +2619,10 @@
           <w:noProof/>
         </w:rPr>
         <w:drawing>
-          <wp:inline distT="0" distB="0" distL="0" distR="0" wp14:anchorId="3B5871D3" wp14:editId="1F6A54DD">
-            <wp:extent cx="5943600" cy="3759200"/>
-            <wp:effectExtent l="0" t="0" r="0" b="0"/>
-            <wp:docPr id="32" name="Picture 32"/>
+          <wp:inline distT="0" distB="0" distL="0" distR="0" wp14:anchorId="39025D18" wp14:editId="030A66A4">
+            <wp:extent cx="5553075" cy="3810000"/>
+            <wp:effectExtent l="0" t="0" r="9525" b="0"/>
+            <wp:docPr id="29" name="Picture 29"/>
             <wp:cNvGraphicFramePr>
               <a:graphicFrameLocks xmlns:a="http://schemas.openxmlformats.org/drawingml/2006/main" noChangeAspect="1"/>
             </wp:cNvGraphicFramePr>
@@ -2677,7 +2642,7 @@
                   <pic:spPr>
                     <a:xfrm>
                       <a:off x="0" y="0"/>
-                      <a:ext cx="5943600" cy="3759200"/>
+                      <a:ext cx="5553075" cy="3810000"/>
                     </a:xfrm>
                     <a:prstGeom prst="rect">
                       <a:avLst/>
@@ -2720,8 +2685,7 @@
           <w:sz w:val="24"/>
           <w:szCs w:val="24"/>
         </w:rPr>
-        <w:lastRenderedPageBreak/>
-        <w:t>Choropleth state wise map visualization for cancelled flights</w:t>
+        <w:t>Taxi-in vs taxi-out in stacked bar chart for every airline</w:t>
       </w:r>
     </w:p>
     <w:p>
@@ -2740,10 +2704,10 @@
           <w:noProof/>
         </w:rPr>
         <w:drawing>
-          <wp:inline distT="0" distB="0" distL="0" distR="0" wp14:anchorId="075F7345" wp14:editId="281FC96A">
-            <wp:extent cx="5943600" cy="2820035"/>
+          <wp:inline distT="0" distB="0" distL="0" distR="0" wp14:anchorId="1B07C0DB" wp14:editId="6E257C33">
+            <wp:extent cx="5143500" cy="2571750"/>
             <wp:effectExtent l="0" t="0" r="0" b="0"/>
-            <wp:docPr id="33" name="Picture 33"/>
+            <wp:docPr id="30" name="Picture 30"/>
             <wp:cNvGraphicFramePr>
               <a:graphicFrameLocks xmlns:a="http://schemas.openxmlformats.org/drawingml/2006/main" noChangeAspect="1"/>
             </wp:cNvGraphicFramePr>
@@ -2763,7 +2727,7 @@
                   <pic:spPr>
                     <a:xfrm>
                       <a:off x="0" y="0"/>
-                      <a:ext cx="5943600" cy="2820035"/>
+                      <a:ext cx="5143500" cy="2571750"/>
                     </a:xfrm>
                     <a:prstGeom prst="rect">
                       <a:avLst/>
@@ -2806,25 +2770,8 @@
           <w:sz w:val="24"/>
           <w:szCs w:val="24"/>
         </w:rPr>
-        <w:t xml:space="preserve">Choropleth state wise map visualization for </w:t>
-      </w:r>
-      <w:r>
-        <w:rPr>
-          <w:rFonts w:ascii="Segoe UI" w:eastAsia="Times New Roman" w:hAnsi="Segoe UI" w:cs="Segoe UI"/>
-          <w:color w:val="24292E"/>
-          <w:sz w:val="24"/>
-          <w:szCs w:val="24"/>
-        </w:rPr>
-        <w:t>diverted</w:t>
-      </w:r>
-      <w:r>
-        <w:rPr>
-          <w:rFonts w:ascii="Segoe UI" w:eastAsia="Times New Roman" w:hAnsi="Segoe UI" w:cs="Segoe UI"/>
-          <w:color w:val="24292E"/>
-          <w:sz w:val="24"/>
-          <w:szCs w:val="24"/>
-        </w:rPr>
-        <w:t xml:space="preserve"> flights</w:t>
+        <w:lastRenderedPageBreak/>
+        <w:t>Arrival vs departure delay for every airline</w:t>
       </w:r>
     </w:p>
     <w:p>
@@ -2843,10 +2790,10 @@
           <w:noProof/>
         </w:rPr>
         <w:drawing>
-          <wp:inline distT="0" distB="0" distL="0" distR="0" wp14:anchorId="155B795B" wp14:editId="3C6337F8">
-            <wp:extent cx="5943600" cy="2931160"/>
-            <wp:effectExtent l="0" t="0" r="0" b="2540"/>
-            <wp:docPr id="34" name="Picture 34"/>
+          <wp:inline distT="0" distB="0" distL="0" distR="0" wp14:anchorId="1E438947" wp14:editId="28824EF1">
+            <wp:extent cx="5943600" cy="2486025"/>
+            <wp:effectExtent l="0" t="0" r="0" b="9525"/>
+            <wp:docPr id="31" name="Picture 31"/>
             <wp:cNvGraphicFramePr>
               <a:graphicFrameLocks xmlns:a="http://schemas.openxmlformats.org/drawingml/2006/main" noChangeAspect="1"/>
             </wp:cNvGraphicFramePr>
@@ -2866,7 +2813,7 @@
                   <pic:spPr>
                     <a:xfrm>
                       <a:off x="0" y="0"/>
-                      <a:ext cx="5943600" cy="2931160"/>
+                      <a:ext cx="5943600" cy="2486025"/>
                     </a:xfrm>
                     <a:prstGeom prst="rect">
                       <a:avLst/>
@@ -2902,59 +2849,14 @@
           <w:szCs w:val="24"/>
         </w:rPr>
       </w:pPr>
-    </w:p>
-    <w:p>
-      <w:pPr>
-        <w:shd w:val="clear" w:color="auto" w:fill="FFFFFF"/>
-        <w:spacing w:before="60" w:after="100" w:afterAutospacing="1" w:line="240" w:lineRule="auto"/>
-        <w:rPr>
-          <w:rFonts w:ascii="Segoe UI" w:eastAsia="Times New Roman" w:hAnsi="Segoe UI" w:cs="Segoe UI"/>
-          <w:color w:val="24292E"/>
-          <w:sz w:val="24"/>
-          <w:szCs w:val="24"/>
-        </w:rPr>
-      </w:pPr>
-    </w:p>
-    <w:p>
-      <w:pPr>
-        <w:shd w:val="clear" w:color="auto" w:fill="FFFFFF"/>
-        <w:spacing w:before="60" w:after="100" w:afterAutospacing="1" w:line="240" w:lineRule="auto"/>
-        <w:rPr>
-          <w:rFonts w:ascii="Segoe UI" w:eastAsia="Times New Roman" w:hAnsi="Segoe UI" w:cs="Segoe UI"/>
-          <w:color w:val="24292E"/>
-          <w:sz w:val="24"/>
-          <w:szCs w:val="24"/>
-        </w:rPr>
-      </w:pPr>
-      <w:bookmarkStart w:id="0" w:name="_GoBack"/>
-      <w:bookmarkEnd w:id="0"/>
-      <w:r>
-        <w:rPr>
-          <w:rFonts w:ascii="Segoe UI" w:eastAsia="Times New Roman" w:hAnsi="Segoe UI" w:cs="Segoe UI"/>
-          <w:color w:val="24292E"/>
-          <w:sz w:val="24"/>
-          <w:szCs w:val="24"/>
-        </w:rPr>
-        <w:lastRenderedPageBreak/>
-        <w:t xml:space="preserve">Choropleth state wise map visualization for </w:t>
-      </w:r>
-      <w:r>
-        <w:rPr>
-          <w:rFonts w:ascii="Segoe UI" w:eastAsia="Times New Roman" w:hAnsi="Segoe UI" w:cs="Segoe UI"/>
-          <w:color w:val="24292E"/>
-          <w:sz w:val="24"/>
-          <w:szCs w:val="24"/>
-        </w:rPr>
-        <w:t>delayed</w:t>
-      </w:r>
-      <w:r>
-        <w:rPr>
-          <w:rFonts w:ascii="Segoe UI" w:eastAsia="Times New Roman" w:hAnsi="Segoe UI" w:cs="Segoe UI"/>
-          <w:color w:val="24292E"/>
-          <w:sz w:val="24"/>
-          <w:szCs w:val="24"/>
-        </w:rPr>
-        <w:t xml:space="preserve"> flights</w:t>
+      <w:r>
+        <w:rPr>
+          <w:rFonts w:ascii="Segoe UI" w:eastAsia="Times New Roman" w:hAnsi="Segoe UI" w:cs="Segoe UI"/>
+          <w:color w:val="24292E"/>
+          <w:sz w:val="24"/>
+          <w:szCs w:val="24"/>
+        </w:rPr>
+        <w:t>Week by cancellation</w:t>
       </w:r>
     </w:p>
     <w:p>
@@ -2973,10 +2875,10 @@
           <w:noProof/>
         </w:rPr>
         <w:drawing>
-          <wp:inline distT="0" distB="0" distL="0" distR="0" wp14:anchorId="70328DD7" wp14:editId="2F25F506">
-            <wp:extent cx="5943600" cy="2908935"/>
-            <wp:effectExtent l="0" t="0" r="0" b="5715"/>
-            <wp:docPr id="35" name="Picture 35"/>
+          <wp:inline distT="0" distB="0" distL="0" distR="0" wp14:anchorId="3B5871D3" wp14:editId="1F6A54DD">
+            <wp:extent cx="5943600" cy="3759200"/>
+            <wp:effectExtent l="0" t="0" r="0" b="0"/>
+            <wp:docPr id="32" name="Picture 32"/>
             <wp:cNvGraphicFramePr>
               <a:graphicFrameLocks xmlns:a="http://schemas.openxmlformats.org/drawingml/2006/main" noChangeAspect="1"/>
             </wp:cNvGraphicFramePr>
@@ -2996,6 +2898,287 @@
                   <pic:spPr>
                     <a:xfrm>
                       <a:off x="0" y="0"/>
+                      <a:ext cx="5943600" cy="3759200"/>
+                    </a:xfrm>
+                    <a:prstGeom prst="rect">
+                      <a:avLst/>
+                    </a:prstGeom>
+                  </pic:spPr>
+                </pic:pic>
+              </a:graphicData>
+            </a:graphic>
+          </wp:inline>
+        </w:drawing>
+      </w:r>
+    </w:p>
+    <w:p>
+      <w:pPr>
+        <w:shd w:val="clear" w:color="auto" w:fill="FFFFFF"/>
+        <w:spacing w:before="60" w:after="100" w:afterAutospacing="1" w:line="240" w:lineRule="auto"/>
+        <w:rPr>
+          <w:rFonts w:ascii="Segoe UI" w:eastAsia="Times New Roman" w:hAnsi="Segoe UI" w:cs="Segoe UI"/>
+          <w:color w:val="24292E"/>
+          <w:sz w:val="24"/>
+          <w:szCs w:val="24"/>
+        </w:rPr>
+      </w:pPr>
+    </w:p>
+    <w:p>
+      <w:pPr>
+        <w:shd w:val="clear" w:color="auto" w:fill="FFFFFF"/>
+        <w:spacing w:before="60" w:after="100" w:afterAutospacing="1" w:line="240" w:lineRule="auto"/>
+        <w:rPr>
+          <w:rFonts w:ascii="Segoe UI" w:eastAsia="Times New Roman" w:hAnsi="Segoe UI" w:cs="Segoe UI"/>
+          <w:color w:val="24292E"/>
+          <w:sz w:val="24"/>
+          <w:szCs w:val="24"/>
+        </w:rPr>
+      </w:pPr>
+      <w:r>
+        <w:rPr>
+          <w:rFonts w:ascii="Segoe UI" w:eastAsia="Times New Roman" w:hAnsi="Segoe UI" w:cs="Segoe UI"/>
+          <w:color w:val="24292E"/>
+          <w:sz w:val="24"/>
+          <w:szCs w:val="24"/>
+        </w:rPr>
+        <w:lastRenderedPageBreak/>
+        <w:t>Choropleth state wise map visualization for cancelled flights</w:t>
+      </w:r>
+    </w:p>
+    <w:p>
+      <w:pPr>
+        <w:shd w:val="clear" w:color="auto" w:fill="FFFFFF"/>
+        <w:spacing w:before="60" w:after="100" w:afterAutospacing="1" w:line="240" w:lineRule="auto"/>
+        <w:rPr>
+          <w:rFonts w:ascii="Segoe UI" w:eastAsia="Times New Roman" w:hAnsi="Segoe UI" w:cs="Segoe UI"/>
+          <w:color w:val="24292E"/>
+          <w:sz w:val="24"/>
+          <w:szCs w:val="24"/>
+        </w:rPr>
+      </w:pPr>
+      <w:r>
+        <w:rPr>
+          <w:noProof/>
+        </w:rPr>
+        <w:drawing>
+          <wp:inline distT="0" distB="0" distL="0" distR="0" wp14:anchorId="075F7345" wp14:editId="281FC96A">
+            <wp:extent cx="5943600" cy="2820035"/>
+            <wp:effectExtent l="0" t="0" r="0" b="0"/>
+            <wp:docPr id="33" name="Picture 33"/>
+            <wp:cNvGraphicFramePr>
+              <a:graphicFrameLocks xmlns:a="http://schemas.openxmlformats.org/drawingml/2006/main" noChangeAspect="1"/>
+            </wp:cNvGraphicFramePr>
+            <a:graphic xmlns:a="http://schemas.openxmlformats.org/drawingml/2006/main">
+              <a:graphicData uri="http://schemas.openxmlformats.org/drawingml/2006/picture">
+                <pic:pic xmlns:pic="http://schemas.openxmlformats.org/drawingml/2006/picture">
+                  <pic:nvPicPr>
+                    <pic:cNvPr id="1" name=""/>
+                    <pic:cNvPicPr/>
+                  </pic:nvPicPr>
+                  <pic:blipFill>
+                    <a:blip r:embed="rId39"/>
+                    <a:stretch>
+                      <a:fillRect/>
+                    </a:stretch>
+                  </pic:blipFill>
+                  <pic:spPr>
+                    <a:xfrm>
+                      <a:off x="0" y="0"/>
+                      <a:ext cx="5943600" cy="2820035"/>
+                    </a:xfrm>
+                    <a:prstGeom prst="rect">
+                      <a:avLst/>
+                    </a:prstGeom>
+                  </pic:spPr>
+                </pic:pic>
+              </a:graphicData>
+            </a:graphic>
+          </wp:inline>
+        </w:drawing>
+      </w:r>
+    </w:p>
+    <w:p>
+      <w:pPr>
+        <w:shd w:val="clear" w:color="auto" w:fill="FFFFFF"/>
+        <w:spacing w:before="60" w:after="100" w:afterAutospacing="1" w:line="240" w:lineRule="auto"/>
+        <w:rPr>
+          <w:rFonts w:ascii="Segoe UI" w:eastAsia="Times New Roman" w:hAnsi="Segoe UI" w:cs="Segoe UI"/>
+          <w:color w:val="24292E"/>
+          <w:sz w:val="24"/>
+          <w:szCs w:val="24"/>
+        </w:rPr>
+      </w:pPr>
+    </w:p>
+    <w:p>
+      <w:pPr>
+        <w:shd w:val="clear" w:color="auto" w:fill="FFFFFF"/>
+        <w:spacing w:before="60" w:after="100" w:afterAutospacing="1" w:line="240" w:lineRule="auto"/>
+        <w:rPr>
+          <w:rFonts w:ascii="Segoe UI" w:eastAsia="Times New Roman" w:hAnsi="Segoe UI" w:cs="Segoe UI"/>
+          <w:color w:val="24292E"/>
+          <w:sz w:val="24"/>
+          <w:szCs w:val="24"/>
+        </w:rPr>
+      </w:pPr>
+      <w:r>
+        <w:rPr>
+          <w:rFonts w:ascii="Segoe UI" w:eastAsia="Times New Roman" w:hAnsi="Segoe UI" w:cs="Segoe UI"/>
+          <w:color w:val="24292E"/>
+          <w:sz w:val="24"/>
+          <w:szCs w:val="24"/>
+        </w:rPr>
+        <w:t>Choropleth state wise map visualization for diverted flights</w:t>
+      </w:r>
+    </w:p>
+    <w:p>
+      <w:pPr>
+        <w:shd w:val="clear" w:color="auto" w:fill="FFFFFF"/>
+        <w:spacing w:before="60" w:after="100" w:afterAutospacing="1" w:line="240" w:lineRule="auto"/>
+        <w:rPr>
+          <w:rFonts w:ascii="Segoe UI" w:eastAsia="Times New Roman" w:hAnsi="Segoe UI" w:cs="Segoe UI"/>
+          <w:color w:val="24292E"/>
+          <w:sz w:val="24"/>
+          <w:szCs w:val="24"/>
+        </w:rPr>
+      </w:pPr>
+      <w:r>
+        <w:rPr>
+          <w:noProof/>
+        </w:rPr>
+        <w:drawing>
+          <wp:inline distT="0" distB="0" distL="0" distR="0" wp14:anchorId="155B795B" wp14:editId="3C6337F8">
+            <wp:extent cx="5943600" cy="2931160"/>
+            <wp:effectExtent l="0" t="0" r="0" b="2540"/>
+            <wp:docPr id="34" name="Picture 34"/>
+            <wp:cNvGraphicFramePr>
+              <a:graphicFrameLocks xmlns:a="http://schemas.openxmlformats.org/drawingml/2006/main" noChangeAspect="1"/>
+            </wp:cNvGraphicFramePr>
+            <a:graphic xmlns:a="http://schemas.openxmlformats.org/drawingml/2006/main">
+              <a:graphicData uri="http://schemas.openxmlformats.org/drawingml/2006/picture">
+                <pic:pic xmlns:pic="http://schemas.openxmlformats.org/drawingml/2006/picture">
+                  <pic:nvPicPr>
+                    <pic:cNvPr id="1" name=""/>
+                    <pic:cNvPicPr/>
+                  </pic:nvPicPr>
+                  <pic:blipFill>
+                    <a:blip r:embed="rId40"/>
+                    <a:stretch>
+                      <a:fillRect/>
+                    </a:stretch>
+                  </pic:blipFill>
+                  <pic:spPr>
+                    <a:xfrm>
+                      <a:off x="0" y="0"/>
+                      <a:ext cx="5943600" cy="2931160"/>
+                    </a:xfrm>
+                    <a:prstGeom prst="rect">
+                      <a:avLst/>
+                    </a:prstGeom>
+                  </pic:spPr>
+                </pic:pic>
+              </a:graphicData>
+            </a:graphic>
+          </wp:inline>
+        </w:drawing>
+      </w:r>
+    </w:p>
+    <w:p>
+      <w:pPr>
+        <w:shd w:val="clear" w:color="auto" w:fill="FFFFFF"/>
+        <w:spacing w:before="60" w:after="100" w:afterAutospacing="1" w:line="240" w:lineRule="auto"/>
+        <w:rPr>
+          <w:rFonts w:ascii="Segoe UI" w:eastAsia="Times New Roman" w:hAnsi="Segoe UI" w:cs="Segoe UI"/>
+          <w:color w:val="24292E"/>
+          <w:sz w:val="24"/>
+          <w:szCs w:val="24"/>
+        </w:rPr>
+      </w:pPr>
+    </w:p>
+    <w:p>
+      <w:pPr>
+        <w:shd w:val="clear" w:color="auto" w:fill="FFFFFF"/>
+        <w:spacing w:before="60" w:after="100" w:afterAutospacing="1" w:line="240" w:lineRule="auto"/>
+        <w:rPr>
+          <w:rFonts w:ascii="Segoe UI" w:eastAsia="Times New Roman" w:hAnsi="Segoe UI" w:cs="Segoe UI"/>
+          <w:color w:val="24292E"/>
+          <w:sz w:val="24"/>
+          <w:szCs w:val="24"/>
+        </w:rPr>
+      </w:pPr>
+    </w:p>
+    <w:p>
+      <w:pPr>
+        <w:shd w:val="clear" w:color="auto" w:fill="FFFFFF"/>
+        <w:spacing w:before="60" w:after="100" w:afterAutospacing="1" w:line="240" w:lineRule="auto"/>
+        <w:rPr>
+          <w:rFonts w:ascii="Segoe UI" w:eastAsia="Times New Roman" w:hAnsi="Segoe UI" w:cs="Segoe UI"/>
+          <w:color w:val="24292E"/>
+          <w:sz w:val="24"/>
+          <w:szCs w:val="24"/>
+        </w:rPr>
+      </w:pPr>
+    </w:p>
+    <w:p>
+      <w:pPr>
+        <w:shd w:val="clear" w:color="auto" w:fill="FFFFFF"/>
+        <w:spacing w:before="60" w:after="100" w:afterAutospacing="1" w:line="240" w:lineRule="auto"/>
+        <w:rPr>
+          <w:rFonts w:ascii="Segoe UI" w:eastAsia="Times New Roman" w:hAnsi="Segoe UI" w:cs="Segoe UI"/>
+          <w:color w:val="24292E"/>
+          <w:sz w:val="24"/>
+          <w:szCs w:val="24"/>
+        </w:rPr>
+      </w:pPr>
+      <w:r>
+        <w:rPr>
+          <w:rFonts w:ascii="Segoe UI" w:eastAsia="Times New Roman" w:hAnsi="Segoe UI" w:cs="Segoe UI"/>
+          <w:color w:val="24292E"/>
+          <w:sz w:val="24"/>
+          <w:szCs w:val="24"/>
+        </w:rPr>
+        <w:lastRenderedPageBreak/>
+        <w:t>Choropleth state wise map visualization for delayed flights</w:t>
+      </w:r>
+    </w:p>
+    <w:p>
+      <w:pPr>
+        <w:shd w:val="clear" w:color="auto" w:fill="FFFFFF"/>
+        <w:spacing w:before="60" w:after="100" w:afterAutospacing="1" w:line="240" w:lineRule="auto"/>
+        <w:rPr>
+          <w:rFonts w:ascii="Segoe UI" w:eastAsia="Times New Roman" w:hAnsi="Segoe UI" w:cs="Segoe UI"/>
+          <w:color w:val="24292E"/>
+          <w:sz w:val="24"/>
+          <w:szCs w:val="24"/>
+        </w:rPr>
+      </w:pPr>
+      <w:r>
+        <w:rPr>
+          <w:noProof/>
+        </w:rPr>
+        <w:drawing>
+          <wp:inline distT="0" distB="0" distL="0" distR="0" wp14:anchorId="70328DD7" wp14:editId="2F25F506">
+            <wp:extent cx="5943600" cy="2908935"/>
+            <wp:effectExtent l="0" t="0" r="0" b="5715"/>
+            <wp:docPr id="35" name="Picture 35"/>
+            <wp:cNvGraphicFramePr>
+              <a:graphicFrameLocks xmlns:a="http://schemas.openxmlformats.org/drawingml/2006/main" noChangeAspect="1"/>
+            </wp:cNvGraphicFramePr>
+            <a:graphic xmlns:a="http://schemas.openxmlformats.org/drawingml/2006/main">
+              <a:graphicData uri="http://schemas.openxmlformats.org/drawingml/2006/picture">
+                <pic:pic xmlns:pic="http://schemas.openxmlformats.org/drawingml/2006/picture">
+                  <pic:nvPicPr>
+                    <pic:cNvPr id="1" name=""/>
+                    <pic:cNvPicPr/>
+                  </pic:nvPicPr>
+                  <pic:blipFill>
+                    <a:blip r:embed="rId41"/>
+                    <a:stretch>
+                      <a:fillRect/>
+                    </a:stretch>
+                  </pic:blipFill>
+                  <pic:spPr>
+                    <a:xfrm>
+                      <a:off x="0" y="0"/>
                       <a:ext cx="5943600" cy="2908935"/>
                     </a:xfrm>
                     <a:prstGeom prst="rect">
@@ -3035,6 +3218,7 @@
           <w:docPartUnique/>
         </w:docPartObj>
       </w:sdtPr>
+      <w:sdtEndPr/>
       <w:sdtContent>
         <w:p>
           <w:pPr>
@@ -3049,6 +3233,7 @@
             <w:id w:val="-573587230"/>
             <w:bibliography/>
           </w:sdtPr>
+          <w:sdtEndPr/>
           <w:sdtContent>
             <w:p>
               <w:pPr>
@@ -3202,7 +3387,7 @@
                 </w:rPr>
                 <w:t xml:space="preserve"> </w:t>
               </w:r>
-              <w:hyperlink r:id="rId39" w:history="1">
+              <w:hyperlink r:id="rId42" w:history="1">
                 <w:r>
                   <w:rPr>
                     <w:noProof/>
@@ -3223,7 +3408,7 @@
                 </w:rPr>
                 <w:t xml:space="preserve">U.S. Department of Transportation: </w:t>
               </w:r>
-              <w:hyperlink r:id="rId40" w:history="1">
+              <w:hyperlink r:id="rId43" w:history="1">
                 <w:r>
                   <w:rPr>
                     <w:rStyle w:val="Hyperlink"/>
@@ -3236,7 +3421,7 @@
               <w:r>
                 <w:t xml:space="preserve">Data.gov: </w:t>
               </w:r>
-              <w:hyperlink r:id="rId41" w:history="1">
+              <w:hyperlink r:id="rId44" w:history="1">
                 <w:r>
                   <w:rPr>
                     <w:rStyle w:val="Hyperlink"/>
@@ -4121,6 +4306,7 @@
   <w:style w:type="character" w:default="1" w:styleId="DefaultParagraphFont">
     <w:name w:val="Default Paragraph Font"/>
     <w:uiPriority w:val="1"/>
+    <w:semiHidden/>
     <w:unhideWhenUsed/>
   </w:style>
   <w:style w:type="table" w:default="1" w:styleId="TableNormal">
@@ -4578,7 +4764,7 @@
 </file>
 
 <file path=customXml/itemProps1.xml><?xml version="1.0" encoding="utf-8"?>
-<ds:datastoreItem xmlns:ds="http://schemas.openxmlformats.org/officeDocument/2006/customXml" ds:itemID="{01398A95-CA6C-447D-A8ED-5B306854A2F3}">
+<ds:datastoreItem xmlns:ds="http://schemas.openxmlformats.org/officeDocument/2006/customXml" ds:itemID="{1B761466-5DA5-4A53-A71C-E66CA223A812}">
   <ds:schemaRefs>
     <ds:schemaRef ds:uri="http://schemas.openxmlformats.org/officeDocument/2006/bibliography"/>
   </ds:schemaRefs>

</xml_diff>